<commit_message>
Varie ed eventuali parte X
- Aggiunta lezione di telecomunicazioni Ale di domani
- Aggiunta lezione di Fisica Elia e ritocco degli appunti
- Aggiustate cose varie per P2 per Giovanni
</commit_message>
<xml_diff>
--- a/Freelance/Programmazione ad oggetti (C++)/Riassunto/Appunti superpolimorfi.docx
+++ b/Freelance/Programmazione ad oggetti (C++)/Riassunto/Appunti superpolimorfi.docx
@@ -6290,11 +6290,13 @@
         </w:numPr>
         <w:rPr>
           <w:rFonts w:ascii="Courier New" w:hAnsi="Courier New" w:cs="Courier New"/>
-        </w:rPr>
-      </w:pPr>
-      <w:r>
-        <w:rPr>
-          <w:rFonts w:ascii="Courier New" w:hAnsi="Courier New" w:cs="Courier New"/>
+          <w:lang w:val="en-US"/>
+        </w:rPr>
+      </w:pPr>
+      <w:r>
+        <w:rPr>
+          <w:rFonts w:ascii="Courier New" w:hAnsi="Courier New" w:cs="Courier New"/>
+          <w:lang w:val="en-US"/>
         </w:rPr>
         <w:t>Vettore(const T&amp; x=T()): a(_size == 0 ? nullptr : new T[_size]) {</w:t>
       </w:r>
@@ -8179,7 +8181,15 @@
       </w:r>
     </w:p>
     <w:p>
-      <w:r>
+      <w:pPr>
+        <w:rPr>
+          <w:lang w:val="en-US"/>
+        </w:rPr>
+      </w:pPr>
+      <w:r>
+        <w:rPr>
+          <w:lang w:val="en-US"/>
+        </w:rPr>
         <w:t>Esempio esteso:</w:t>
       </w:r>
     </w:p>
@@ -8193,7 +8203,7 @@
           <w:sz w:val="21"/>
           <w:szCs w:val="21"/>
           <w:shd w:val="clear" w:color="auto" w:fill="2F2F2F"/>
-          <w:lang w:eastAsia="it-IT"/>
+          <w:lang w:val="en-US" w:eastAsia="it-IT"/>
           <w14:ligatures w14:val="none"/>
         </w:rPr>
       </w:pPr>
@@ -8205,7 +8215,7 @@
           <w:sz w:val="21"/>
           <w:szCs w:val="21"/>
           <w:shd w:val="clear" w:color="auto" w:fill="2F2F2F"/>
-          <w:lang w:eastAsia="it-IT"/>
+          <w:lang w:val="en-US" w:eastAsia="it-IT"/>
           <w14:ligatures w14:val="none"/>
         </w:rPr>
         <w:t>// increment_and_decrement1.cpp</w:t>
@@ -11896,9 +11906,9 @@
         </w:rPr>
         <w:lastRenderedPageBreak/>
         <w:drawing>
-          <wp:inline distT="0" distB="0" distL="0" distR="0" wp14:anchorId="5E23EB57" wp14:editId="230856C1">
-            <wp:extent cx="6120130" cy="1035050"/>
-            <wp:effectExtent l="0" t="0" r="0" b="0"/>
+          <wp:inline distT="0" distB="0" distL="0" distR="0" wp14:anchorId="5E23EB57" wp14:editId="25459DA9">
+            <wp:extent cx="4890837" cy="827149"/>
+            <wp:effectExtent l="0" t="0" r="5080" b="0"/>
             <wp:docPr id="1182363310" name="Immagine 1" descr="Immagine che contiene testo, schermata, Carattere, linea&#10;&#10;Descrizione generata automaticamente"/>
             <wp:cNvGraphicFramePr>
               <a:graphicFrameLocks xmlns:a="http://schemas.openxmlformats.org/drawingml/2006/main" noChangeAspect="1"/>
@@ -11919,7 +11929,7 @@
                   <pic:spPr>
                     <a:xfrm>
                       <a:off x="0" y="0"/>
-                      <a:ext cx="6120130" cy="1035050"/>
+                      <a:ext cx="4912606" cy="830831"/>
                     </a:xfrm>
                     <a:prstGeom prst="rect">
                       <a:avLst/>
@@ -20216,9 +20226,9 @@
           <w:noProof/>
         </w:rPr>
         <w:drawing>
-          <wp:inline distT="0" distB="0" distL="0" distR="0" wp14:anchorId="7325F372" wp14:editId="11F95520">
-            <wp:extent cx="6120130" cy="2834005"/>
-            <wp:effectExtent l="0" t="0" r="0" b="4445"/>
+          <wp:inline distT="0" distB="0" distL="0" distR="0" wp14:anchorId="7325F372" wp14:editId="30EAF745">
+            <wp:extent cx="5047247" cy="2337192"/>
+            <wp:effectExtent l="0" t="0" r="1270" b="6350"/>
             <wp:docPr id="1619401132" name="Immagine 1" descr="Immagine che contiene schermata, diagramma, testo, linea&#10;&#10;Descrizione generata automaticamente"/>
             <wp:cNvGraphicFramePr>
               <a:graphicFrameLocks xmlns:a="http://schemas.openxmlformats.org/drawingml/2006/main" noChangeAspect="1"/>
@@ -20239,7 +20249,7 @@
                   <pic:spPr>
                     <a:xfrm>
                       <a:off x="0" y="0"/>
-                      <a:ext cx="6120130" cy="2834005"/>
+                      <a:ext cx="5073116" cy="2349171"/>
                     </a:xfrm>
                     <a:prstGeom prst="rect">
                       <a:avLst/>
@@ -22318,7 +22328,7 @@
           <w:kern w:val="0"/>
           <w:sz w:val="21"/>
           <w:szCs w:val="21"/>
-          <w:lang w:val="en-US" w:eastAsia="it-IT"/>
+          <w:lang w:eastAsia="it-IT"/>
           <w14:ligatures w14:val="none"/>
         </w:rPr>
       </w:pPr>
@@ -22341,7 +22351,7 @@
           <w:kern w:val="0"/>
           <w:sz w:val="21"/>
           <w:szCs w:val="21"/>
-          <w:lang w:val="en-US" w:eastAsia="it-IT"/>
+          <w:lang w:eastAsia="it-IT"/>
           <w14:ligatures w14:val="none"/>
         </w:rPr>
         <w:t>E</w:t>
@@ -22353,7 +22363,7 @@
           <w:kern w:val="0"/>
           <w:sz w:val="21"/>
           <w:szCs w:val="21"/>
-          <w:lang w:val="en-US" w:eastAsia="it-IT"/>
+          <w:lang w:eastAsia="it-IT"/>
           <w14:ligatures w14:val="none"/>
         </w:rPr>
         <w:t xml:space="preserve">(): </w:t>
@@ -22365,7 +22375,7 @@
           <w:kern w:val="0"/>
           <w:sz w:val="21"/>
           <w:szCs w:val="21"/>
-          <w:lang w:val="en-US" w:eastAsia="it-IT"/>
+          <w:lang w:eastAsia="it-IT"/>
           <w14:ligatures w14:val="none"/>
         </w:rPr>
         <w:t>D</w:t>
@@ -22377,7 +22387,7 @@
           <w:kern w:val="0"/>
           <w:sz w:val="21"/>
           <w:szCs w:val="21"/>
-          <w:lang w:val="en-US" w:eastAsia="it-IT"/>
+          <w:lang w:eastAsia="it-IT"/>
           <w14:ligatures w14:val="none"/>
         </w:rPr>
         <w:t xml:space="preserve">(), </w:t>
@@ -22389,7 +22399,7 @@
           <w:kern w:val="0"/>
           <w:sz w:val="21"/>
           <w:szCs w:val="21"/>
-          <w:lang w:val="en-US" w:eastAsia="it-IT"/>
+          <w:lang w:eastAsia="it-IT"/>
           <w14:ligatures w14:val="none"/>
         </w:rPr>
         <w:t>v</w:t>
@@ -22401,7 +22411,7 @@
           <w:kern w:val="0"/>
           <w:sz w:val="21"/>
           <w:szCs w:val="21"/>
-          <w:lang w:val="en-US" w:eastAsia="it-IT"/>
+          <w:lang w:eastAsia="it-IT"/>
           <w14:ligatures w14:val="none"/>
         </w:rPr>
         <w:t xml:space="preserve">(), </w:t>
@@ -22413,7 +22423,7 @@
           <w:kern w:val="0"/>
           <w:sz w:val="21"/>
           <w:szCs w:val="21"/>
-          <w:lang w:val="en-US" w:eastAsia="it-IT"/>
+          <w:lang w:eastAsia="it-IT"/>
           <w14:ligatures w14:val="none"/>
         </w:rPr>
         <w:t>p</w:t>
@@ -22425,7 +22435,7 @@
           <w:kern w:val="0"/>
           <w:sz w:val="21"/>
           <w:szCs w:val="21"/>
-          <w:lang w:val="en-US" w:eastAsia="it-IT"/>
+          <w:lang w:eastAsia="it-IT"/>
           <w14:ligatures w14:val="none"/>
         </w:rPr>
         <w:t xml:space="preserve">(), </w:t>
@@ -22437,7 +22447,7 @@
           <w:kern w:val="0"/>
           <w:sz w:val="21"/>
           <w:szCs w:val="21"/>
-          <w:lang w:val="en-US" w:eastAsia="it-IT"/>
+          <w:lang w:eastAsia="it-IT"/>
           <w14:ligatures w14:val="none"/>
         </w:rPr>
         <w:t>ref</w:t>
@@ -22449,7 +22459,7 @@
           <w:kern w:val="0"/>
           <w:sz w:val="21"/>
           <w:szCs w:val="21"/>
-          <w:lang w:val="en-US" w:eastAsia="it-IT"/>
+          <w:lang w:eastAsia="it-IT"/>
           <w14:ligatures w14:val="none"/>
         </w:rPr>
         <w:t>() {}</w:t>
@@ -22465,7 +22475,7 @@
           <w:kern w:val="0"/>
           <w:sz w:val="21"/>
           <w:szCs w:val="21"/>
-          <w:lang w:val="en-US" w:eastAsia="it-IT"/>
+          <w:lang w:eastAsia="it-IT"/>
           <w14:ligatures w14:val="none"/>
         </w:rPr>
       </w:pPr>
@@ -22476,7 +22486,7 @@
           <w:kern w:val="0"/>
           <w:sz w:val="21"/>
           <w:szCs w:val="21"/>
-          <w:lang w:val="en-US" w:eastAsia="it-IT"/>
+          <w:lang w:eastAsia="it-IT"/>
           <w14:ligatures w14:val="none"/>
         </w:rPr>
         <w:t xml:space="preserve">    </w:t>
@@ -22488,7 +22498,7 @@
           <w:kern w:val="0"/>
           <w:sz w:val="21"/>
           <w:szCs w:val="21"/>
-          <w:lang w:val="en-US" w:eastAsia="it-IT"/>
+          <w:lang w:eastAsia="it-IT"/>
           <w14:ligatures w14:val="none"/>
         </w:rPr>
         <w:t>E</w:t>
@@ -22500,7 +22510,7 @@
           <w:kern w:val="0"/>
           <w:sz w:val="21"/>
           <w:szCs w:val="21"/>
-          <w:lang w:val="en-US" w:eastAsia="it-IT"/>
+          <w:lang w:eastAsia="it-IT"/>
           <w14:ligatures w14:val="none"/>
         </w:rPr>
         <w:t>(</w:t>
@@ -22512,7 +22522,7 @@
           <w:kern w:val="0"/>
           <w:sz w:val="21"/>
           <w:szCs w:val="21"/>
-          <w:lang w:val="en-US" w:eastAsia="it-IT"/>
+          <w:lang w:eastAsia="it-IT"/>
           <w14:ligatures w14:val="none"/>
         </w:rPr>
         <w:t>E</w:t>
@@ -22524,7 +22534,7 @@
           <w:kern w:val="0"/>
           <w:sz w:val="21"/>
           <w:szCs w:val="21"/>
-          <w:lang w:val="en-US" w:eastAsia="it-IT"/>
+          <w:lang w:eastAsia="it-IT"/>
           <w14:ligatures w14:val="none"/>
         </w:rPr>
         <w:t xml:space="preserve"> </w:t>
@@ -22536,7 +22546,7 @@
           <w:kern w:val="0"/>
           <w:sz w:val="21"/>
           <w:szCs w:val="21"/>
-          <w:lang w:val="en-US" w:eastAsia="it-IT"/>
+          <w:lang w:eastAsia="it-IT"/>
           <w14:ligatures w14:val="none"/>
         </w:rPr>
         <w:t>e</w:t>
@@ -22548,7 +22558,7 @@
           <w:kern w:val="0"/>
           <w:sz w:val="21"/>
           <w:szCs w:val="21"/>
-          <w:lang w:val="en-US" w:eastAsia="it-IT"/>
+          <w:lang w:eastAsia="it-IT"/>
           <w14:ligatures w14:val="none"/>
         </w:rPr>
         <w:t xml:space="preserve">): </w:t>
@@ -22560,7 +22570,7 @@
           <w:kern w:val="0"/>
           <w:sz w:val="21"/>
           <w:szCs w:val="21"/>
-          <w:lang w:val="en-US" w:eastAsia="it-IT"/>
+          <w:lang w:eastAsia="it-IT"/>
           <w14:ligatures w14:val="none"/>
         </w:rPr>
         <w:t>D</w:t>
@@ -22572,7 +22582,7 @@
           <w:kern w:val="0"/>
           <w:sz w:val="21"/>
           <w:szCs w:val="21"/>
-          <w:lang w:val="en-US" w:eastAsia="it-IT"/>
+          <w:lang w:eastAsia="it-IT"/>
           <w14:ligatures w14:val="none"/>
         </w:rPr>
         <w:t>(</w:t>
@@ -22584,7 +22594,7 @@
           <w:kern w:val="0"/>
           <w:sz w:val="21"/>
           <w:szCs w:val="21"/>
-          <w:lang w:val="en-US" w:eastAsia="it-IT"/>
+          <w:lang w:eastAsia="it-IT"/>
           <w14:ligatures w14:val="none"/>
         </w:rPr>
         <w:t>e</w:t>
@@ -22596,7 +22606,7 @@
           <w:kern w:val="0"/>
           <w:sz w:val="21"/>
           <w:szCs w:val="21"/>
-          <w:lang w:val="en-US" w:eastAsia="it-IT"/>
+          <w:lang w:eastAsia="it-IT"/>
           <w14:ligatures w14:val="none"/>
         </w:rPr>
         <w:t xml:space="preserve">), </w:t>
@@ -22608,7 +22618,7 @@
           <w:kern w:val="0"/>
           <w:sz w:val="21"/>
           <w:szCs w:val="21"/>
-          <w:lang w:val="en-US" w:eastAsia="it-IT"/>
+          <w:lang w:eastAsia="it-IT"/>
           <w14:ligatures w14:val="none"/>
         </w:rPr>
         <w:t>v</w:t>
@@ -22620,7 +22630,7 @@
           <w:kern w:val="0"/>
           <w:sz w:val="21"/>
           <w:szCs w:val="21"/>
-          <w:lang w:val="en-US" w:eastAsia="it-IT"/>
+          <w:lang w:eastAsia="it-IT"/>
           <w14:ligatures w14:val="none"/>
         </w:rPr>
         <w:t>(</w:t>
@@ -22632,7 +22642,7 @@
           <w:kern w:val="0"/>
           <w:sz w:val="21"/>
           <w:szCs w:val="21"/>
-          <w:lang w:val="en-US" w:eastAsia="it-IT"/>
+          <w:lang w:eastAsia="it-IT"/>
           <w14:ligatures w14:val="none"/>
         </w:rPr>
         <w:t>e</w:t>
@@ -22644,7 +22654,7 @@
           <w:kern w:val="0"/>
           <w:sz w:val="21"/>
           <w:szCs w:val="21"/>
-          <w:lang w:val="en-US" w:eastAsia="it-IT"/>
+          <w:lang w:eastAsia="it-IT"/>
           <w14:ligatures w14:val="none"/>
         </w:rPr>
         <w:t>.</w:t>
@@ -22656,7 +22666,7 @@
           <w:kern w:val="0"/>
           <w:sz w:val="21"/>
           <w:szCs w:val="21"/>
-          <w:lang w:val="en-US" w:eastAsia="it-IT"/>
+          <w:lang w:eastAsia="it-IT"/>
           <w14:ligatures w14:val="none"/>
         </w:rPr>
         <w:t>v</w:t>
@@ -22668,7 +22678,7 @@
           <w:kern w:val="0"/>
           <w:sz w:val="21"/>
           <w:szCs w:val="21"/>
-          <w:lang w:val="en-US" w:eastAsia="it-IT"/>
+          <w:lang w:eastAsia="it-IT"/>
           <w14:ligatures w14:val="none"/>
         </w:rPr>
         <w:t xml:space="preserve">), </w:t>
@@ -22680,7 +22690,7 @@
           <w:kern w:val="0"/>
           <w:sz w:val="21"/>
           <w:szCs w:val="21"/>
-          <w:lang w:val="en-US" w:eastAsia="it-IT"/>
+          <w:lang w:eastAsia="it-IT"/>
           <w14:ligatures w14:val="none"/>
         </w:rPr>
         <w:t>p</w:t>
@@ -22692,7 +22702,7 @@
           <w:kern w:val="0"/>
           <w:sz w:val="21"/>
           <w:szCs w:val="21"/>
-          <w:lang w:val="en-US" w:eastAsia="it-IT"/>
+          <w:lang w:eastAsia="it-IT"/>
           <w14:ligatures w14:val="none"/>
         </w:rPr>
         <w:t>(</w:t>
@@ -22704,7 +22714,7 @@
           <w:kern w:val="0"/>
           <w:sz w:val="21"/>
           <w:szCs w:val="21"/>
-          <w:lang w:val="en-US" w:eastAsia="it-IT"/>
+          <w:lang w:eastAsia="it-IT"/>
           <w14:ligatures w14:val="none"/>
         </w:rPr>
         <w:t>e</w:t>
@@ -22716,7 +22726,7 @@
           <w:kern w:val="0"/>
           <w:sz w:val="21"/>
           <w:szCs w:val="21"/>
-          <w:lang w:val="en-US" w:eastAsia="it-IT"/>
+          <w:lang w:eastAsia="it-IT"/>
           <w14:ligatures w14:val="none"/>
         </w:rPr>
         <w:t>.</w:t>
@@ -22728,7 +22738,7 @@
           <w:kern w:val="0"/>
           <w:sz w:val="21"/>
           <w:szCs w:val="21"/>
-          <w:lang w:val="en-US" w:eastAsia="it-IT"/>
+          <w:lang w:eastAsia="it-IT"/>
           <w14:ligatures w14:val="none"/>
         </w:rPr>
         <w:t>p</w:t>
@@ -22740,7 +22750,7 @@
           <w:kern w:val="0"/>
           <w:sz w:val="21"/>
           <w:szCs w:val="21"/>
-          <w:lang w:val="en-US" w:eastAsia="it-IT"/>
+          <w:lang w:eastAsia="it-IT"/>
           <w14:ligatures w14:val="none"/>
         </w:rPr>
         <w:t xml:space="preserve">), </w:t>
@@ -22752,7 +22762,7 @@
           <w:kern w:val="0"/>
           <w:sz w:val="21"/>
           <w:szCs w:val="21"/>
-          <w:lang w:val="en-US" w:eastAsia="it-IT"/>
+          <w:lang w:eastAsia="it-IT"/>
           <w14:ligatures w14:val="none"/>
         </w:rPr>
         <w:t>ref</w:t>
@@ -22764,7 +22774,7 @@
           <w:kern w:val="0"/>
           <w:sz w:val="21"/>
           <w:szCs w:val="21"/>
-          <w:lang w:val="en-US" w:eastAsia="it-IT"/>
+          <w:lang w:eastAsia="it-IT"/>
           <w14:ligatures w14:val="none"/>
         </w:rPr>
         <w:t>(</w:t>
@@ -22776,7 +22786,7 @@
           <w:kern w:val="0"/>
           <w:sz w:val="21"/>
           <w:szCs w:val="21"/>
-          <w:lang w:val="en-US" w:eastAsia="it-IT"/>
+          <w:lang w:eastAsia="it-IT"/>
           <w14:ligatures w14:val="none"/>
         </w:rPr>
         <w:t>e</w:t>
@@ -22788,7 +22798,7 @@
           <w:kern w:val="0"/>
           <w:sz w:val="21"/>
           <w:szCs w:val="21"/>
-          <w:lang w:val="en-US" w:eastAsia="it-IT"/>
+          <w:lang w:eastAsia="it-IT"/>
           <w14:ligatures w14:val="none"/>
         </w:rPr>
         <w:t>.</w:t>
@@ -22800,7 +22810,7 @@
           <w:kern w:val="0"/>
           <w:sz w:val="21"/>
           <w:szCs w:val="21"/>
-          <w:lang w:val="en-US" w:eastAsia="it-IT"/>
+          <w:lang w:eastAsia="it-IT"/>
           <w14:ligatures w14:val="none"/>
         </w:rPr>
         <w:t>ref</w:t>
@@ -22812,7 +22822,7 @@
           <w:kern w:val="0"/>
           <w:sz w:val="21"/>
           <w:szCs w:val="21"/>
-          <w:lang w:val="en-US" w:eastAsia="it-IT"/>
+          <w:lang w:eastAsia="it-IT"/>
           <w14:ligatures w14:val="none"/>
         </w:rPr>
         <w:t>) {}</w:t>
@@ -22839,7 +22849,7 @@
           <w:kern w:val="0"/>
           <w:sz w:val="21"/>
           <w:szCs w:val="21"/>
-          <w:lang w:val="en-US" w:eastAsia="it-IT"/>
+          <w:lang w:eastAsia="it-IT"/>
           <w14:ligatures w14:val="none"/>
         </w:rPr>
         <w:t xml:space="preserve">    </w:t>
@@ -25431,53 +25441,62 @@
       <w:pPr>
         <w:rPr>
           <w:rFonts w:ascii="Courier New" w:hAnsi="Courier New" w:cs="Courier New"/>
-        </w:rPr>
-      </w:pPr>
-      <w:r>
-        <w:rPr>
-          <w:rFonts w:ascii="Courier New" w:hAnsi="Courier New" w:cs="Courier New"/>
+          <w:lang w:val="en-US"/>
+        </w:rPr>
+      </w:pPr>
+      <w:r>
+        <w:rPr>
+          <w:rFonts w:ascii="Courier New" w:hAnsi="Courier New" w:cs="Courier New"/>
+          <w:lang w:val="en-US"/>
         </w:rPr>
         <w:t>p1-&gt;m();cout&lt;&lt;endl;</w:t>
       </w:r>
       <w:r>
         <w:rPr>
           <w:rFonts w:ascii="Courier New" w:hAnsi="Courier New" w:cs="Courier New"/>
+          <w:lang w:val="en-US"/>
         </w:rPr>
         <w:tab/>
       </w:r>
       <w:r>
         <w:rPr>
           <w:rFonts w:ascii="Courier New" w:hAnsi="Courier New" w:cs="Courier New"/>
+          <w:lang w:val="en-US"/>
         </w:rPr>
         <w:tab/>
       </w:r>
       <w:r>
         <w:rPr>
           <w:rFonts w:ascii="Courier New" w:hAnsi="Courier New" w:cs="Courier New"/>
+          <w:lang w:val="en-US"/>
         </w:rPr>
         <w:tab/>
       </w:r>
       <w:r>
         <w:rPr>
           <w:rFonts w:ascii="Courier New" w:hAnsi="Courier New" w:cs="Courier New"/>
+          <w:lang w:val="en-US"/>
         </w:rPr>
         <w:tab/>
       </w:r>
       <w:r>
         <w:rPr>
           <w:rFonts w:ascii="Courier New" w:hAnsi="Courier New" w:cs="Courier New"/>
+          <w:lang w:val="en-US"/>
         </w:rPr>
         <w:tab/>
       </w:r>
       <w:r>
         <w:rPr>
           <w:rFonts w:ascii="Courier New" w:hAnsi="Courier New" w:cs="Courier New"/>
+          <w:lang w:val="en-US"/>
         </w:rPr>
         <w:tab/>
       </w:r>
       <w:r>
         <w:rPr>
           <w:rFonts w:ascii="Courier New" w:hAnsi="Courier New" w:cs="Courier New"/>
+          <w:lang w:val="en-US"/>
         </w:rPr>
         <w:tab/>
       </w:r>
@@ -25486,11 +25505,13 @@
       <w:pPr>
         <w:rPr>
           <w:rFonts w:ascii="Courier New" w:hAnsi="Courier New" w:cs="Courier New"/>
-        </w:rPr>
-      </w:pPr>
-      <w:r>
-        <w:rPr>
-          <w:rFonts w:ascii="Courier New" w:hAnsi="Courier New" w:cs="Courier New"/>
+          <w:lang w:val="en-US"/>
+        </w:rPr>
+      </w:pPr>
+      <w:r>
+        <w:rPr>
+          <w:rFonts w:ascii="Courier New" w:hAnsi="Courier New" w:cs="Courier New"/>
+          <w:lang w:val="en-US"/>
         </w:rPr>
         <w:t>//stampa B::m E::g E::j</w:t>
       </w:r>
@@ -25908,53 +25929,62 @@
       <w:pPr>
         <w:rPr>
           <w:rFonts w:ascii="Courier New" w:hAnsi="Courier New" w:cs="Courier New"/>
-        </w:rPr>
-      </w:pPr>
-      <w:r>
-        <w:rPr>
-          <w:rFonts w:ascii="Courier New" w:hAnsi="Courier New" w:cs="Courier New"/>
+          <w:lang w:val="en-US"/>
+        </w:rPr>
+      </w:pPr>
+      <w:r>
+        <w:rPr>
+          <w:rFonts w:ascii="Courier New" w:hAnsi="Courier New" w:cs="Courier New"/>
+          <w:lang w:val="en-US"/>
         </w:rPr>
         <w:t>p3-&gt;k();cout&lt;&lt;endl;</w:t>
       </w:r>
       <w:r>
         <w:rPr>
           <w:rFonts w:ascii="Courier New" w:hAnsi="Courier New" w:cs="Courier New"/>
+          <w:lang w:val="en-US"/>
         </w:rPr>
         <w:tab/>
       </w:r>
       <w:r>
         <w:rPr>
           <w:rFonts w:ascii="Courier New" w:hAnsi="Courier New" w:cs="Courier New"/>
+          <w:lang w:val="en-US"/>
         </w:rPr>
         <w:tab/>
       </w:r>
       <w:r>
         <w:rPr>
           <w:rFonts w:ascii="Courier New" w:hAnsi="Courier New" w:cs="Courier New"/>
+          <w:lang w:val="en-US"/>
         </w:rPr>
         <w:tab/>
       </w:r>
       <w:r>
         <w:rPr>
           <w:rFonts w:ascii="Courier New" w:hAnsi="Courier New" w:cs="Courier New"/>
+          <w:lang w:val="en-US"/>
         </w:rPr>
         <w:tab/>
       </w:r>
       <w:r>
         <w:rPr>
           <w:rFonts w:ascii="Courier New" w:hAnsi="Courier New" w:cs="Courier New"/>
+          <w:lang w:val="en-US"/>
         </w:rPr>
         <w:tab/>
       </w:r>
       <w:r>
         <w:rPr>
           <w:rFonts w:ascii="Courier New" w:hAnsi="Courier New" w:cs="Courier New"/>
+          <w:lang w:val="en-US"/>
         </w:rPr>
         <w:tab/>
       </w:r>
       <w:r>
         <w:rPr>
           <w:rFonts w:ascii="Courier New" w:hAnsi="Courier New" w:cs="Courier New"/>
+          <w:lang w:val="en-US"/>
         </w:rPr>
         <w:tab/>
       </w:r>
@@ -25963,11 +25993,13 @@
       <w:pPr>
         <w:rPr>
           <w:rFonts w:ascii="Courier New" w:hAnsi="Courier New" w:cs="Courier New"/>
-        </w:rPr>
-      </w:pPr>
-      <w:r>
-        <w:rPr>
-          <w:rFonts w:ascii="Courier New" w:hAnsi="Courier New" w:cs="Courier New"/>
+          <w:lang w:val="en-US"/>
+        </w:rPr>
+      </w:pPr>
+      <w:r>
+        <w:rPr>
+          <w:rFonts w:ascii="Courier New" w:hAnsi="Courier New" w:cs="Courier New"/>
+          <w:lang w:val="en-US"/>
         </w:rPr>
         <w:t>//stampa B::k D::j B::m B::g D::j</w:t>
       </w:r>
@@ -25976,41 +26008,48 @@
       <w:pPr>
         <w:rPr>
           <w:rFonts w:ascii="Courier New" w:hAnsi="Courier New" w:cs="Courier New"/>
-        </w:rPr>
-      </w:pPr>
-      <w:r>
-        <w:rPr>
-          <w:rFonts w:ascii="Courier New" w:hAnsi="Courier New" w:cs="Courier New"/>
+          <w:lang w:val="en-US"/>
+        </w:rPr>
+      </w:pPr>
+      <w:r>
+        <w:rPr>
+          <w:rFonts w:ascii="Courier New" w:hAnsi="Courier New" w:cs="Courier New"/>
+          <w:lang w:val="en-US"/>
         </w:rPr>
         <w:t>(p3-&gt;n()).m();cout&lt;&lt;endl;</w:t>
       </w:r>
       <w:r>
         <w:rPr>
           <w:rFonts w:ascii="Courier New" w:hAnsi="Courier New" w:cs="Courier New"/>
+          <w:lang w:val="en-US"/>
         </w:rPr>
         <w:tab/>
       </w:r>
       <w:r>
         <w:rPr>
           <w:rFonts w:ascii="Courier New" w:hAnsi="Courier New" w:cs="Courier New"/>
+          <w:lang w:val="en-US"/>
         </w:rPr>
         <w:tab/>
       </w:r>
       <w:r>
         <w:rPr>
           <w:rFonts w:ascii="Courier New" w:hAnsi="Courier New" w:cs="Courier New"/>
+          <w:lang w:val="en-US"/>
         </w:rPr>
         <w:tab/>
       </w:r>
       <w:r>
         <w:rPr>
           <w:rFonts w:ascii="Courier New" w:hAnsi="Courier New" w:cs="Courier New"/>
+          <w:lang w:val="en-US"/>
         </w:rPr>
         <w:tab/>
       </w:r>
       <w:r>
         <w:rPr>
           <w:rFonts w:ascii="Courier New" w:hAnsi="Courier New" w:cs="Courier New"/>
+          <w:lang w:val="en-US"/>
         </w:rPr>
         <w:tab/>
       </w:r>
@@ -26233,6 +26272,7 @@
       <w:pPr>
         <w:rPr>
           <w:rFonts w:ascii="Courier New" w:hAnsi="Courier New" w:cs="Courier New"/>
+          <w:lang w:val="en-US"/>
         </w:rPr>
       </w:pPr>
       <w:r>
@@ -26245,36 +26285,42 @@
       <w:r>
         <w:rPr>
           <w:rFonts w:ascii="Courier New" w:hAnsi="Courier New" w:cs="Courier New"/>
+          <w:lang w:val="en-US"/>
         </w:rPr>
         <w:t>(p4-&gt;n()).m();cout&lt;&lt;endl;</w:t>
       </w:r>
       <w:r>
         <w:rPr>
           <w:rFonts w:ascii="Courier New" w:hAnsi="Courier New" w:cs="Courier New"/>
+          <w:lang w:val="en-US"/>
         </w:rPr>
         <w:tab/>
       </w:r>
       <w:r>
         <w:rPr>
           <w:rFonts w:ascii="Courier New" w:hAnsi="Courier New" w:cs="Courier New"/>
+          <w:lang w:val="en-US"/>
         </w:rPr>
         <w:tab/>
       </w:r>
       <w:r>
         <w:rPr>
           <w:rFonts w:ascii="Courier New" w:hAnsi="Courier New" w:cs="Courier New"/>
+          <w:lang w:val="en-US"/>
         </w:rPr>
         <w:tab/>
       </w:r>
       <w:r>
         <w:rPr>
           <w:rFonts w:ascii="Courier New" w:hAnsi="Courier New" w:cs="Courier New"/>
+          <w:lang w:val="en-US"/>
         </w:rPr>
         <w:tab/>
       </w:r>
       <w:r>
         <w:rPr>
           <w:rFonts w:ascii="Courier New" w:hAnsi="Courier New" w:cs="Courier New"/>
+          <w:lang w:val="en-US"/>
         </w:rPr>
         <w:tab/>
       </w:r>

</xml_diff>